<commit_message>
Deploy preview for PR 93 🛫
</commit_message>
<xml_diff>
--- a/pr-preview/pr-93/UCD-SeRG-Lab-Manual-tracked-changes.docx
+++ b/pr-preview/pr-93/UCD-SeRG-Lab-Manual-tracked-changes.docx
@@ -54657,7 +54657,7 @@
       </w:ins>
       <w:ins w:id="1418" w:author="PR Preview" w:date="2024-01-01T00:00:00Z">
         <w:r>
-          <w:t xml:space="preserve">Also, when reviewing Copilot’s PRs, it’s often faster to directly edit the</w:t>
+          <w:t xml:space="preserve">Similarly, when reviewing Copilot’s PRs,</w:t>
         </w:r>
       </w:ins>
       <w:ins w:id="1418" w:author="PR Preview" w:date="2024-01-01T00:00:00Z">
@@ -54667,7 +54667,17 @@
       </w:ins>
       <w:ins w:id="1418" w:author="PR Preview" w:date="2024-01-01T00:00:00Z">
         <w:r>
-          <w:t xml:space="preserve">PR branch than to write clear review comments and ask Copilot to address them.</w:t>
+          <w:t xml:space="preserve">you can often make direct changes to the branch</w:t>
+        </w:r>
+      </w:ins>
+      <w:ins w:id="1418" w:author="PR Preview" w:date="2024-01-01T00:00:00Z">
+        <w:r>
+          <w:t xml:space="preserve"> </w:t>
+        </w:r>
+      </w:ins>
+      <w:ins w:id="1418" w:author="PR Preview" w:date="2024-01-01T00:00:00Z">
+        <w:r>
+          <w:t xml:space="preserve">faser than you could write clear review comments and get Copilot to address them.</w:t>
         </w:r>
       </w:ins>
     </w:p>

</xml_diff>